<commit_message>
minor updates to  parts 1b and 1c
Slight adjustments to assignments
</commit_message>
<xml_diff>
--- a/Assignment1/Assignment 1b.docx
+++ b/Assignment1/Assignment 1b.docx
@@ -10,13 +10,28 @@
     <w:p/>
     <w:p>
       <w:r>
-        <w:t xml:space="preserve">The reason why we want to use two’s complement to represent negative numbers that we can preform the signed integer arithmetic. Keeping this in binary we should be able to create a proof to show that a positive and negative </w:t>
+        <w:t xml:space="preserve">The reason why we want to use two’s complement to represent negative numbers that we can </w:t>
+      </w:r>
+      <w:r>
+        <w:t>perform</w:t>
+      </w:r>
+      <w:r>
+        <w:t xml:space="preserve"> the signed integer arithmetic. Keeping this in binary</w:t>
+      </w:r>
+      <w:r>
+        <w:t>,</w:t>
+      </w:r>
+      <w:r>
+        <w:t xml:space="preserve"> we should be able to create a proof to show that a positive and negative </w:t>
       </w:r>
       <w:r>
         <w:t>integer (say 2 for example) are added together. The result would be 0 between -2 and 2.</w:t>
       </w:r>
       <w:r>
-        <w:t xml:space="preserve"> The answer is an overflow so we can ignore the 1 on the left hand most side.</w:t>
+        <w:t xml:space="preserve"> The answer is an overflow so we can ignore the 1 on the left hand most side</w:t>
+      </w:r>
+      <w:r>
+        <w:t xml:space="preserve"> which still gives us the value of zero below.</w:t>
       </w:r>
     </w:p>
     <w:p>
@@ -41,7 +56,7 @@
     <w:p/>
     <w:p>
       <w:r>
-        <w:t>(add counter point if we did not take two’s complement)</w:t>
+        <w:t>If we did ignore using 2’s complement process and added the two integers together (2 + -2), then the sum would not equal zero.</w:t>
       </w:r>
       <w:bookmarkStart w:id="0" w:name="_GoBack"/>
       <w:bookmarkEnd w:id="0"/>

</xml_diff>